<commit_message>
Added Invincible Mode and Level 2
</commit_message>
<xml_diff>
--- a/Term Project Proposal.docx
+++ b/Term Project Proposal.docx
@@ -1,6 +1,6 @@
 
 <file path=word/document.xml><?xml version="1.0" encoding="utf-8"?>
-<w:document xmlns:wpc="http://schemas.microsoft.com/office/word/2010/wordprocessingCanvas" xmlns:cx="http://schemas.microsoft.com/office/drawing/2014/chartex" xmlns:cx1="http://schemas.microsoft.com/office/drawing/2015/9/8/chartex" xmlns:mc="http://schemas.openxmlformats.org/markup-compatibility/2006" xmlns:o="urn:schemas-microsoft-com:office:office" xmlns:r="http://schemas.openxmlformats.org/officeDocument/2006/relationships" xmlns:m="http://schemas.openxmlformats.org/officeDocument/2006/math" xmlns:v="urn:schemas-microsoft-com:vml" xmlns:wp14="http://schemas.microsoft.com/office/word/2010/wordprocessingDrawing" xmlns:wp="http://schemas.openxmlformats.org/drawingml/2006/wordprocessingDrawing" xmlns:w10="urn:schemas-microsoft-com:office:word" xmlns:w="http://schemas.openxmlformats.org/wordprocessingml/2006/main" xmlns:w14="http://schemas.microsoft.com/office/word/2010/wordml" xmlns:w15="http://schemas.microsoft.com/office/word/2012/wordml" xmlns:w16se="http://schemas.microsoft.com/office/word/2015/wordml/symex" xmlns:wpg="http://schemas.microsoft.com/office/word/2010/wordprocessingGroup" xmlns:wpi="http://schemas.microsoft.com/office/word/2010/wordprocessingInk" xmlns:wne="http://schemas.microsoft.com/office/word/2006/wordml" xmlns:wps="http://schemas.microsoft.com/office/word/2010/wordprocessingShape" mc:Ignorable="w14 w15 w16se wp14">
+<w:document xmlns:wpc="http://schemas.microsoft.com/office/word/2010/wordprocessingCanvas" xmlns:cx="http://schemas.microsoft.com/office/drawing/2014/chartex" xmlns:cx1="http://schemas.microsoft.com/office/drawing/2015/9/8/chartex" xmlns:cx2="http://schemas.microsoft.com/office/drawing/2015/10/21/chartex" xmlns:cx3="http://schemas.microsoft.com/office/drawing/2016/5/9/chartex" xmlns:cx4="http://schemas.microsoft.com/office/drawing/2016/5/10/chartex" xmlns:cx5="http://schemas.microsoft.com/office/drawing/2016/5/11/chartex" xmlns:cx6="http://schemas.microsoft.com/office/drawing/2016/5/12/chartex" xmlns:cx7="http://schemas.microsoft.com/office/drawing/2016/5/13/chartex" xmlns:cx8="http://schemas.microsoft.com/office/drawing/2016/5/14/chartex" xmlns:mc="http://schemas.openxmlformats.org/markup-compatibility/2006" xmlns:aink="http://schemas.microsoft.com/office/drawing/2016/ink" xmlns:am3d="http://schemas.microsoft.com/office/drawing/2017/model3d" xmlns:o="urn:schemas-microsoft-com:office:office" xmlns:oel="http://schemas.microsoft.com/office/2019/extlst" xmlns:r="http://schemas.openxmlformats.org/officeDocument/2006/relationships" xmlns:m="http://schemas.openxmlformats.org/officeDocument/2006/math" xmlns:v="urn:schemas-microsoft-com:vml" xmlns:wp14="http://schemas.microsoft.com/office/word/2010/wordprocessingDrawing" xmlns:wp="http://schemas.openxmlformats.org/drawingml/2006/wordprocessingDrawing" xmlns:w10="urn:schemas-microsoft-com:office:word" xmlns:w="http://schemas.openxmlformats.org/wordprocessingml/2006/main" xmlns:w14="http://schemas.microsoft.com/office/word/2010/wordml" xmlns:w15="http://schemas.microsoft.com/office/word/2012/wordml" xmlns:w16cex="http://schemas.microsoft.com/office/word/2018/wordml/cex" xmlns:w16cid="http://schemas.microsoft.com/office/word/2016/wordml/cid" xmlns:w16="http://schemas.microsoft.com/office/word/2018/wordml" xmlns:w16sdtdh="http://schemas.microsoft.com/office/word/2020/wordml/sdtdatahash" xmlns:w16se="http://schemas.microsoft.com/office/word/2015/wordml/symex" xmlns:wpg="http://schemas.microsoft.com/office/word/2010/wordprocessingGroup" xmlns:wpi="http://schemas.microsoft.com/office/word/2010/wordprocessingInk" xmlns:wne="http://schemas.microsoft.com/office/word/2006/wordml" xmlns:wps="http://schemas.microsoft.com/office/word/2010/wordprocessingShape" mc:Ignorable="w14 w15 w16se w16cid w16 w16cex w16sdtdh wp14">
   <w:body>
     <w:p>
       <w:pPr>
@@ -1309,8 +1309,18 @@
       <w:r>
         <w:t>Score system that scores the player based on how consistent and accurate they are.</w:t>
       </w:r>
-      <w:bookmarkStart w:id="0" w:name="_GoBack"/>
-      <w:bookmarkEnd w:id="0"/>
+    </w:p>
+    <w:p>
+      <w:pPr>
+        <w:pStyle w:val="ListParagraph"/>
+        <w:numPr>
+          <w:ilvl w:val="0"/>
+          <w:numId w:val="6"/>
+        </w:numPr>
+      </w:pPr>
+      <w:r>
+        <w:t>Invincible mode that can be toggled in the pause menu which lets the game automatically play itself.</w:t>
+      </w:r>
     </w:p>
     <w:sectPr>
       <w:headerReference w:type="default" r:id="rId13"/>
@@ -1324,7 +1334,7 @@
 </file>
 
 <file path=word/endnotes.xml><?xml version="1.0" encoding="utf-8"?>
-<w:endnotes xmlns:wpc="http://schemas.microsoft.com/office/word/2010/wordprocessingCanvas" xmlns:cx="http://schemas.microsoft.com/office/drawing/2014/chartex" xmlns:cx1="http://schemas.microsoft.com/office/drawing/2015/9/8/chartex" xmlns:mc="http://schemas.openxmlformats.org/markup-compatibility/2006" xmlns:o="urn:schemas-microsoft-com:office:office" xmlns:r="http://schemas.openxmlformats.org/officeDocument/2006/relationships" xmlns:m="http://schemas.openxmlformats.org/officeDocument/2006/math" xmlns:v="urn:schemas-microsoft-com:vml" xmlns:wp14="http://schemas.microsoft.com/office/word/2010/wordprocessingDrawing" xmlns:wp="http://schemas.openxmlformats.org/drawingml/2006/wordprocessingDrawing" xmlns:w10="urn:schemas-microsoft-com:office:word" xmlns:w="http://schemas.openxmlformats.org/wordprocessingml/2006/main" xmlns:w14="http://schemas.microsoft.com/office/word/2010/wordml" xmlns:w15="http://schemas.microsoft.com/office/word/2012/wordml" xmlns:w16se="http://schemas.microsoft.com/office/word/2015/wordml/symex" xmlns:wpg="http://schemas.microsoft.com/office/word/2010/wordprocessingGroup" xmlns:wpi="http://schemas.microsoft.com/office/word/2010/wordprocessingInk" xmlns:wne="http://schemas.microsoft.com/office/word/2006/wordml" xmlns:wps="http://schemas.microsoft.com/office/word/2010/wordprocessingShape" mc:Ignorable="w14 w15 w16se wp14">
+<w:endnotes xmlns:wpc="http://schemas.microsoft.com/office/word/2010/wordprocessingCanvas" xmlns:cx="http://schemas.microsoft.com/office/drawing/2014/chartex" xmlns:cx1="http://schemas.microsoft.com/office/drawing/2015/9/8/chartex" xmlns:cx2="http://schemas.microsoft.com/office/drawing/2015/10/21/chartex" xmlns:cx3="http://schemas.microsoft.com/office/drawing/2016/5/9/chartex" xmlns:cx4="http://schemas.microsoft.com/office/drawing/2016/5/10/chartex" xmlns:cx5="http://schemas.microsoft.com/office/drawing/2016/5/11/chartex" xmlns:cx6="http://schemas.microsoft.com/office/drawing/2016/5/12/chartex" xmlns:cx7="http://schemas.microsoft.com/office/drawing/2016/5/13/chartex" xmlns:cx8="http://schemas.microsoft.com/office/drawing/2016/5/14/chartex" xmlns:mc="http://schemas.openxmlformats.org/markup-compatibility/2006" xmlns:aink="http://schemas.microsoft.com/office/drawing/2016/ink" xmlns:am3d="http://schemas.microsoft.com/office/drawing/2017/model3d" xmlns:o="urn:schemas-microsoft-com:office:office" xmlns:oel="http://schemas.microsoft.com/office/2019/extlst" xmlns:r="http://schemas.openxmlformats.org/officeDocument/2006/relationships" xmlns:m="http://schemas.openxmlformats.org/officeDocument/2006/math" xmlns:v="urn:schemas-microsoft-com:vml" xmlns:wp14="http://schemas.microsoft.com/office/word/2010/wordprocessingDrawing" xmlns:wp="http://schemas.openxmlformats.org/drawingml/2006/wordprocessingDrawing" xmlns:w10="urn:schemas-microsoft-com:office:word" xmlns:w="http://schemas.openxmlformats.org/wordprocessingml/2006/main" xmlns:w14="http://schemas.microsoft.com/office/word/2010/wordml" xmlns:w15="http://schemas.microsoft.com/office/word/2012/wordml" xmlns:w16cex="http://schemas.microsoft.com/office/word/2018/wordml/cex" xmlns:w16cid="http://schemas.microsoft.com/office/word/2016/wordml/cid" xmlns:w16="http://schemas.microsoft.com/office/word/2018/wordml" xmlns:w16sdtdh="http://schemas.microsoft.com/office/word/2020/wordml/sdtdatahash" xmlns:w16se="http://schemas.microsoft.com/office/word/2015/wordml/symex" xmlns:wpg="http://schemas.microsoft.com/office/word/2010/wordprocessingGroup" xmlns:wpi="http://schemas.microsoft.com/office/word/2010/wordprocessingInk" xmlns:wne="http://schemas.microsoft.com/office/word/2006/wordml" xmlns:wps="http://schemas.microsoft.com/office/word/2010/wordprocessingShape" mc:Ignorable="w14 w15 w16se w16cid w16 w16cex w16sdtdh wp14">
   <w:endnote w:type="separator" w:id="-1">
     <w:p>
       <w:pPr>
@@ -1349,7 +1359,7 @@
 </file>
 
 <file path=word/footnotes.xml><?xml version="1.0" encoding="utf-8"?>
-<w:footnotes xmlns:wpc="http://schemas.microsoft.com/office/word/2010/wordprocessingCanvas" xmlns:cx="http://schemas.microsoft.com/office/drawing/2014/chartex" xmlns:cx1="http://schemas.microsoft.com/office/drawing/2015/9/8/chartex" xmlns:mc="http://schemas.openxmlformats.org/markup-compatibility/2006" xmlns:o="urn:schemas-microsoft-com:office:office" xmlns:r="http://schemas.openxmlformats.org/officeDocument/2006/relationships" xmlns:m="http://schemas.openxmlformats.org/officeDocument/2006/math" xmlns:v="urn:schemas-microsoft-com:vml" xmlns:wp14="http://schemas.microsoft.com/office/word/2010/wordprocessingDrawing" xmlns:wp="http://schemas.openxmlformats.org/drawingml/2006/wordprocessingDrawing" xmlns:w10="urn:schemas-microsoft-com:office:word" xmlns:w="http://schemas.openxmlformats.org/wordprocessingml/2006/main" xmlns:w14="http://schemas.microsoft.com/office/word/2010/wordml" xmlns:w15="http://schemas.microsoft.com/office/word/2012/wordml" xmlns:w16se="http://schemas.microsoft.com/office/word/2015/wordml/symex" xmlns:wpg="http://schemas.microsoft.com/office/word/2010/wordprocessingGroup" xmlns:wpi="http://schemas.microsoft.com/office/word/2010/wordprocessingInk" xmlns:wne="http://schemas.microsoft.com/office/word/2006/wordml" xmlns:wps="http://schemas.microsoft.com/office/word/2010/wordprocessingShape" mc:Ignorable="w14 w15 w16se wp14">
+<w:footnotes xmlns:wpc="http://schemas.microsoft.com/office/word/2010/wordprocessingCanvas" xmlns:cx="http://schemas.microsoft.com/office/drawing/2014/chartex" xmlns:cx1="http://schemas.microsoft.com/office/drawing/2015/9/8/chartex" xmlns:cx2="http://schemas.microsoft.com/office/drawing/2015/10/21/chartex" xmlns:cx3="http://schemas.microsoft.com/office/drawing/2016/5/9/chartex" xmlns:cx4="http://schemas.microsoft.com/office/drawing/2016/5/10/chartex" xmlns:cx5="http://schemas.microsoft.com/office/drawing/2016/5/11/chartex" xmlns:cx6="http://schemas.microsoft.com/office/drawing/2016/5/12/chartex" xmlns:cx7="http://schemas.microsoft.com/office/drawing/2016/5/13/chartex" xmlns:cx8="http://schemas.microsoft.com/office/drawing/2016/5/14/chartex" xmlns:mc="http://schemas.openxmlformats.org/markup-compatibility/2006" xmlns:aink="http://schemas.microsoft.com/office/drawing/2016/ink" xmlns:am3d="http://schemas.microsoft.com/office/drawing/2017/model3d" xmlns:o="urn:schemas-microsoft-com:office:office" xmlns:oel="http://schemas.microsoft.com/office/2019/extlst" xmlns:r="http://schemas.openxmlformats.org/officeDocument/2006/relationships" xmlns:m="http://schemas.openxmlformats.org/officeDocument/2006/math" xmlns:v="urn:schemas-microsoft-com:vml" xmlns:wp14="http://schemas.microsoft.com/office/word/2010/wordprocessingDrawing" xmlns:wp="http://schemas.openxmlformats.org/drawingml/2006/wordprocessingDrawing" xmlns:w10="urn:schemas-microsoft-com:office:word" xmlns:w="http://schemas.openxmlformats.org/wordprocessingml/2006/main" xmlns:w14="http://schemas.microsoft.com/office/word/2010/wordml" xmlns:w15="http://schemas.microsoft.com/office/word/2012/wordml" xmlns:w16cex="http://schemas.microsoft.com/office/word/2018/wordml/cex" xmlns:w16cid="http://schemas.microsoft.com/office/word/2016/wordml/cid" xmlns:w16="http://schemas.microsoft.com/office/word/2018/wordml" xmlns:w16sdtdh="http://schemas.microsoft.com/office/word/2020/wordml/sdtdatahash" xmlns:w16se="http://schemas.microsoft.com/office/word/2015/wordml/symex" xmlns:wpg="http://schemas.microsoft.com/office/word/2010/wordprocessingGroup" xmlns:wpi="http://schemas.microsoft.com/office/word/2010/wordprocessingInk" xmlns:wne="http://schemas.microsoft.com/office/word/2006/wordml" xmlns:wps="http://schemas.microsoft.com/office/word/2010/wordprocessingShape" mc:Ignorable="w14 w15 w16se w16cid w16 w16cex w16sdtdh wp14">
   <w:footnote w:type="separator" w:id="-1">
     <w:p>
       <w:pPr>
@@ -1374,7 +1384,7 @@
 </file>
 
 <file path=word/header1.xml><?xml version="1.0" encoding="utf-8"?>
-<w:hdr xmlns:wpc="http://schemas.microsoft.com/office/word/2010/wordprocessingCanvas" xmlns:cx="http://schemas.microsoft.com/office/drawing/2014/chartex" xmlns:cx1="http://schemas.microsoft.com/office/drawing/2015/9/8/chartex" xmlns:mc="http://schemas.openxmlformats.org/markup-compatibility/2006" xmlns:o="urn:schemas-microsoft-com:office:office" xmlns:r="http://schemas.openxmlformats.org/officeDocument/2006/relationships" xmlns:m="http://schemas.openxmlformats.org/officeDocument/2006/math" xmlns:v="urn:schemas-microsoft-com:vml" xmlns:wp14="http://schemas.microsoft.com/office/word/2010/wordprocessingDrawing" xmlns:wp="http://schemas.openxmlformats.org/drawingml/2006/wordprocessingDrawing" xmlns:w10="urn:schemas-microsoft-com:office:word" xmlns:w="http://schemas.openxmlformats.org/wordprocessingml/2006/main" xmlns:w14="http://schemas.microsoft.com/office/word/2010/wordml" xmlns:w15="http://schemas.microsoft.com/office/word/2012/wordml" xmlns:w16se="http://schemas.microsoft.com/office/word/2015/wordml/symex" xmlns:wpg="http://schemas.microsoft.com/office/word/2010/wordprocessingGroup" xmlns:wpi="http://schemas.microsoft.com/office/word/2010/wordprocessingInk" xmlns:wne="http://schemas.microsoft.com/office/word/2006/wordml" xmlns:wps="http://schemas.microsoft.com/office/word/2010/wordprocessingShape" mc:Ignorable="w14 w15 w16se wp14">
+<w:hdr xmlns:wpc="http://schemas.microsoft.com/office/word/2010/wordprocessingCanvas" xmlns:cx="http://schemas.microsoft.com/office/drawing/2014/chartex" xmlns:cx1="http://schemas.microsoft.com/office/drawing/2015/9/8/chartex" xmlns:cx2="http://schemas.microsoft.com/office/drawing/2015/10/21/chartex" xmlns:cx3="http://schemas.microsoft.com/office/drawing/2016/5/9/chartex" xmlns:cx4="http://schemas.microsoft.com/office/drawing/2016/5/10/chartex" xmlns:cx5="http://schemas.microsoft.com/office/drawing/2016/5/11/chartex" xmlns:cx6="http://schemas.microsoft.com/office/drawing/2016/5/12/chartex" xmlns:cx7="http://schemas.microsoft.com/office/drawing/2016/5/13/chartex" xmlns:cx8="http://schemas.microsoft.com/office/drawing/2016/5/14/chartex" xmlns:mc="http://schemas.openxmlformats.org/markup-compatibility/2006" xmlns:aink="http://schemas.microsoft.com/office/drawing/2016/ink" xmlns:am3d="http://schemas.microsoft.com/office/drawing/2017/model3d" xmlns:o="urn:schemas-microsoft-com:office:office" xmlns:oel="http://schemas.microsoft.com/office/2019/extlst" xmlns:r="http://schemas.openxmlformats.org/officeDocument/2006/relationships" xmlns:m="http://schemas.openxmlformats.org/officeDocument/2006/math" xmlns:v="urn:schemas-microsoft-com:vml" xmlns:wp14="http://schemas.microsoft.com/office/word/2010/wordprocessingDrawing" xmlns:wp="http://schemas.openxmlformats.org/drawingml/2006/wordprocessingDrawing" xmlns:w10="urn:schemas-microsoft-com:office:word" xmlns:w="http://schemas.openxmlformats.org/wordprocessingml/2006/main" xmlns:w14="http://schemas.microsoft.com/office/word/2010/wordml" xmlns:w15="http://schemas.microsoft.com/office/word/2012/wordml" xmlns:w16cex="http://schemas.microsoft.com/office/word/2018/wordml/cex" xmlns:w16cid="http://schemas.microsoft.com/office/word/2016/wordml/cid" xmlns:w16="http://schemas.microsoft.com/office/word/2018/wordml" xmlns:w16sdtdh="http://schemas.microsoft.com/office/word/2020/wordml/sdtdatahash" xmlns:w16se="http://schemas.microsoft.com/office/word/2015/wordml/symex" xmlns:wpg="http://schemas.microsoft.com/office/word/2010/wordprocessingGroup" xmlns:wpi="http://schemas.microsoft.com/office/word/2010/wordprocessingInk" xmlns:wne="http://schemas.microsoft.com/office/word/2006/wordml" xmlns:wps="http://schemas.microsoft.com/office/word/2010/wordprocessingShape" mc:Ignorable="w14 w15 w16se w16cid w16 w16cex w16sdtdh wp14">
   <w:p>
     <w:pPr>
       <w:pStyle w:val="Header"/>
@@ -1396,7 +1406,7 @@
 </file>
 
 <file path=word/numbering.xml><?xml version="1.0" encoding="utf-8"?>
-<w:numbering xmlns:wpc="http://schemas.microsoft.com/office/word/2010/wordprocessingCanvas" xmlns:cx="http://schemas.microsoft.com/office/drawing/2014/chartex" xmlns:cx1="http://schemas.microsoft.com/office/drawing/2015/9/8/chartex" xmlns:mc="http://schemas.openxmlformats.org/markup-compatibility/2006" xmlns:o="urn:schemas-microsoft-com:office:office" xmlns:r="http://schemas.openxmlformats.org/officeDocument/2006/relationships" xmlns:m="http://schemas.openxmlformats.org/officeDocument/2006/math" xmlns:v="urn:schemas-microsoft-com:vml" xmlns:wp14="http://schemas.microsoft.com/office/word/2010/wordprocessingDrawing" xmlns:wp="http://schemas.openxmlformats.org/drawingml/2006/wordprocessingDrawing" xmlns:w10="urn:schemas-microsoft-com:office:word" xmlns:w="http://schemas.openxmlformats.org/wordprocessingml/2006/main" xmlns:w14="http://schemas.microsoft.com/office/word/2010/wordml" xmlns:w15="http://schemas.microsoft.com/office/word/2012/wordml" xmlns:w16se="http://schemas.microsoft.com/office/word/2015/wordml/symex" xmlns:wpg="http://schemas.microsoft.com/office/word/2010/wordprocessingGroup" xmlns:wpi="http://schemas.microsoft.com/office/word/2010/wordprocessingInk" xmlns:wne="http://schemas.microsoft.com/office/word/2006/wordml" xmlns:wps="http://schemas.microsoft.com/office/word/2010/wordprocessingShape" mc:Ignorable="w14 w15 w16se wp14">
+<w:numbering xmlns:wpc="http://schemas.microsoft.com/office/word/2010/wordprocessingCanvas" xmlns:cx="http://schemas.microsoft.com/office/drawing/2014/chartex" xmlns:cx1="http://schemas.microsoft.com/office/drawing/2015/9/8/chartex" xmlns:cx2="http://schemas.microsoft.com/office/drawing/2015/10/21/chartex" xmlns:cx3="http://schemas.microsoft.com/office/drawing/2016/5/9/chartex" xmlns:cx4="http://schemas.microsoft.com/office/drawing/2016/5/10/chartex" xmlns:cx5="http://schemas.microsoft.com/office/drawing/2016/5/11/chartex" xmlns:cx6="http://schemas.microsoft.com/office/drawing/2016/5/12/chartex" xmlns:cx7="http://schemas.microsoft.com/office/drawing/2016/5/13/chartex" xmlns:cx8="http://schemas.microsoft.com/office/drawing/2016/5/14/chartex" xmlns:mc="http://schemas.openxmlformats.org/markup-compatibility/2006" xmlns:aink="http://schemas.microsoft.com/office/drawing/2016/ink" xmlns:am3d="http://schemas.microsoft.com/office/drawing/2017/model3d" xmlns:o="urn:schemas-microsoft-com:office:office" xmlns:oel="http://schemas.microsoft.com/office/2019/extlst" xmlns:r="http://schemas.openxmlformats.org/officeDocument/2006/relationships" xmlns:m="http://schemas.openxmlformats.org/officeDocument/2006/math" xmlns:v="urn:schemas-microsoft-com:vml" xmlns:wp14="http://schemas.microsoft.com/office/word/2010/wordprocessingDrawing" xmlns:wp="http://schemas.openxmlformats.org/drawingml/2006/wordprocessingDrawing" xmlns:w10="urn:schemas-microsoft-com:office:word" xmlns:w="http://schemas.openxmlformats.org/wordprocessingml/2006/main" xmlns:w14="http://schemas.microsoft.com/office/word/2010/wordml" xmlns:w15="http://schemas.microsoft.com/office/word/2012/wordml" xmlns:w16cex="http://schemas.microsoft.com/office/word/2018/wordml/cex" xmlns:w16cid="http://schemas.microsoft.com/office/word/2016/wordml/cid" xmlns:w16="http://schemas.microsoft.com/office/word/2018/wordml" xmlns:w16sdtdh="http://schemas.microsoft.com/office/word/2020/wordml/sdtdatahash" xmlns:w16se="http://schemas.microsoft.com/office/word/2015/wordml/symex" xmlns:wpg="http://schemas.microsoft.com/office/word/2010/wordprocessingGroup" xmlns:wpi="http://schemas.microsoft.com/office/word/2010/wordprocessingInk" xmlns:wne="http://schemas.microsoft.com/office/word/2006/wordml" xmlns:wps="http://schemas.microsoft.com/office/word/2010/wordprocessingShape" mc:Ignorable="w14 w15 w16se w16cid w16 w16cex w16sdtdh wp14">
   <w:abstractNum w:abstractNumId="0" w15:restartNumberingAfterBreak="0">
     <w:nsid w:val="2E313705"/>
     <w:multiLevelType w:val="hybridMultilevel"/>
@@ -2072,29 +2082,29 @@
       </w:rPr>
     </w:lvl>
   </w:abstractNum>
-  <w:num w:numId="1">
+  <w:num w:numId="1" w16cid:durableId="991371076">
     <w:abstractNumId w:val="2"/>
   </w:num>
-  <w:num w:numId="2">
+  <w:num w:numId="2" w16cid:durableId="1049458331">
     <w:abstractNumId w:val="5"/>
   </w:num>
-  <w:num w:numId="3">
+  <w:num w:numId="3" w16cid:durableId="1089471564">
     <w:abstractNumId w:val="4"/>
   </w:num>
-  <w:num w:numId="4">
+  <w:num w:numId="4" w16cid:durableId="1170218957">
     <w:abstractNumId w:val="1"/>
   </w:num>
-  <w:num w:numId="5">
+  <w:num w:numId="5" w16cid:durableId="2096825621">
     <w:abstractNumId w:val="3"/>
   </w:num>
-  <w:num w:numId="6">
+  <w:num w:numId="6" w16cid:durableId="1814979721">
     <w:abstractNumId w:val="0"/>
   </w:num>
 </w:numbering>
 </file>
 
 <file path=word/styles.xml><?xml version="1.0" encoding="utf-8"?>
-<w:styles xmlns:mc="http://schemas.openxmlformats.org/markup-compatibility/2006" xmlns:r="http://schemas.openxmlformats.org/officeDocument/2006/relationships" xmlns:w="http://schemas.openxmlformats.org/wordprocessingml/2006/main" xmlns:w14="http://schemas.microsoft.com/office/word/2010/wordml" xmlns:w15="http://schemas.microsoft.com/office/word/2012/wordml" xmlns:w16se="http://schemas.microsoft.com/office/word/2015/wordml/symex" mc:Ignorable="w14 w15 w16se">
+<w:styles xmlns:mc="http://schemas.openxmlformats.org/markup-compatibility/2006" xmlns:r="http://schemas.openxmlformats.org/officeDocument/2006/relationships" xmlns:w="http://schemas.openxmlformats.org/wordprocessingml/2006/main" xmlns:w14="http://schemas.microsoft.com/office/word/2010/wordml" xmlns:w15="http://schemas.microsoft.com/office/word/2012/wordml" xmlns:w16cex="http://schemas.microsoft.com/office/word/2018/wordml/cex" xmlns:w16cid="http://schemas.microsoft.com/office/word/2016/wordml/cid" xmlns:w16="http://schemas.microsoft.com/office/word/2018/wordml" xmlns:w16sdtdh="http://schemas.microsoft.com/office/word/2020/wordml/sdtdatahash" xmlns:w16se="http://schemas.microsoft.com/office/word/2015/wordml/symex" mc:Ignorable="w14 w15 w16se w16cid w16 w16cex w16sdtdh">
   <w:docDefaults>
     <w:rPrDefault>
       <w:rPr>
@@ -2110,7 +2120,7 @@
       </w:pPr>
     </w:pPrDefault>
   </w:docDefaults>
-  <w:latentStyles w:defLockedState="0" w:defUIPriority="99" w:defSemiHidden="0" w:defUnhideWhenUsed="0" w:defQFormat="0" w:count="371">
+  <w:latentStyles w:defLockedState="0" w:defUIPriority="99" w:defSemiHidden="0" w:defUnhideWhenUsed="0" w:defQFormat="0" w:count="376">
     <w:lsdException w:name="Normal" w:uiPriority="0" w:qFormat="1"/>
     <w:lsdException w:name="heading 1" w:uiPriority="9" w:qFormat="1"/>
     <w:lsdException w:name="heading 2" w:semiHidden="1" w:uiPriority="9" w:unhideWhenUsed="1" w:qFormat="1"/>
@@ -2216,7 +2226,6 @@
     <w:lsdException w:name="HTML Sample" w:semiHidden="1" w:unhideWhenUsed="1"/>
     <w:lsdException w:name="HTML Typewriter" w:semiHidden="1" w:unhideWhenUsed="1"/>
     <w:lsdException w:name="HTML Variable" w:semiHidden="1" w:unhideWhenUsed="1"/>
-    <w:lsdException w:name="Normal Table" w:semiHidden="1" w:unhideWhenUsed="1"/>
     <w:lsdException w:name="annotation subject" w:semiHidden="1" w:unhideWhenUsed="1"/>
     <w:lsdException w:name="No List" w:semiHidden="1" w:unhideWhenUsed="1"/>
     <w:lsdException w:name="Outline List 1" w:semiHidden="1" w:unhideWhenUsed="1"/>
@@ -2259,11 +2268,8 @@
     <w:lsdException w:name="Table Contemporary" w:semiHidden="1" w:unhideWhenUsed="1"/>
     <w:lsdException w:name="Table Elegant" w:semiHidden="1" w:unhideWhenUsed="1"/>
     <w:lsdException w:name="Table Professional" w:semiHidden="1" w:unhideWhenUsed="1"/>
-    <w:lsdException w:name="Table Subtle 1" w:semiHidden="1" w:unhideWhenUsed="1"/>
     <w:lsdException w:name="Table Subtle 2" w:semiHidden="1" w:unhideWhenUsed="1"/>
     <w:lsdException w:name="Table Web 1" w:semiHidden="1" w:unhideWhenUsed="1"/>
-    <w:lsdException w:name="Table Web 2" w:semiHidden="1" w:unhideWhenUsed="1"/>
-    <w:lsdException w:name="Table Web 3" w:semiHidden="1" w:unhideWhenUsed="1"/>
     <w:lsdException w:name="Balloon Text" w:semiHidden="1" w:unhideWhenUsed="1"/>
     <w:lsdException w:name="Table Grid" w:uiPriority="39"/>
     <w:lsdException w:name="Table Theme" w:semiHidden="1" w:unhideWhenUsed="1"/>
@@ -2482,6 +2488,11 @@
     <w:lsdException w:name="List Table 5 Dark Accent 6" w:uiPriority="50"/>
     <w:lsdException w:name="List Table 6 Colorful Accent 6" w:uiPriority="51"/>
     <w:lsdException w:name="List Table 7 Colorful Accent 6" w:uiPriority="52"/>
+    <w:lsdException w:name="Mention" w:semiHidden="1" w:unhideWhenUsed="1"/>
+    <w:lsdException w:name="Smart Hyperlink" w:semiHidden="1" w:unhideWhenUsed="1"/>
+    <w:lsdException w:name="Hashtag" w:semiHidden="1" w:unhideWhenUsed="1"/>
+    <w:lsdException w:name="Unresolved Mention" w:semiHidden="1" w:unhideWhenUsed="1"/>
+    <w:lsdException w:name="Smart Link" w:semiHidden="1" w:unhideWhenUsed="1"/>
   </w:latentStyles>
   <w:style w:type="paragraph" w:default="1" w:styleId="Normal">
     <w:name w:val="Normal"/>
@@ -2580,8 +2591,8 @@
       <w:u w:val="single"/>
     </w:rPr>
   </w:style>
-  <w:style w:type="character" w:customStyle="1" w:styleId="UnresolvedMention">
-    <w:name w:val="Unresolved Mention"/>
+  <w:style w:type="character" w:customStyle="1" w:styleId="UnresolvedMention1">
+    <w:name w:val="Unresolved Mention1"/>
     <w:basedOn w:val="DefaultParagraphFont"/>
     <w:uiPriority w:val="99"/>
     <w:semiHidden/>

</xml_diff>

<commit_message>
Added and Tested Level 2
</commit_message>
<xml_diff>
--- a/Term Project Proposal.docx
+++ b/Term Project Proposal.docx
@@ -1320,6 +1320,18 @@
       </w:pPr>
       <w:r>
         <w:t>Invincible mode that can be toggled in the pause menu which lets the game automatically play itself.</w:t>
+      </w:r>
+    </w:p>
+    <w:p>
+      <w:pPr>
+        <w:pStyle w:val="ListParagraph"/>
+        <w:numPr>
+          <w:ilvl w:val="0"/>
+          <w:numId w:val="6"/>
+        </w:numPr>
+      </w:pPr>
+      <w:r>
+        <w:t>Added level 2</w:t>
       </w:r>
     </w:p>
     <w:sectPr>

</xml_diff>